<commit_message>
【Pattern】State pattern implementation,add notes.
</commit_message>
<xml_diff>
--- a/notes/状态模式.docx
+++ b/notes/状态模式.docx
@@ -136,21 +136,118 @@
         <w:rPr>
           <w:rFonts w:hint="eastAsia"/>
         </w:rPr>
-        <w:t>每一个类封装了一个状态对应的行为</w:t>
+        <w:t>每一个类封装了</w:t>
+      </w:r>
+      <w:r>
+        <w:rPr>
+          <w:rFonts w:hint="eastAsia"/>
+        </w:rPr>
+        <w:t>该</w:t>
+      </w:r>
+      <w:r>
+        <w:rPr>
+          <w:rFonts w:hint="eastAsia"/>
+        </w:rPr>
+        <w:t>状态对应的行为</w:t>
       </w:r>
     </w:p>
     <w:p/>
     <w:p>
-      <w:pPr>
-        <w:rPr>
-          <w:rFonts w:hint="eastAsia"/>
-        </w:rPr>
-      </w:pPr>
+      <w:r>
+        <w:rPr>
+          <w:rFonts w:hint="eastAsia"/>
+        </w:rPr>
+        <w:t>简单点说:</w:t>
+      </w:r>
     </w:p>
     <w:p>
+      <w:r>
+        <w:t>状态模式封装的非常好，状态的变更引起了行为的变更，</w:t>
+      </w:r>
+      <w:r>
+        <w:t>状态变换放置到了类的内部来实现，外部的调用不用知道类内部如何实现状态和行为的变换</w:t>
+      </w:r>
+      <w:r>
+        <w:rPr>
+          <w:rFonts w:hint="eastAsia"/>
+        </w:rPr>
+        <w:t>，</w:t>
+      </w:r>
+      <w:r>
+        <w:t>从外部看起来就好像这个对象对应的类发生了改变一样。</w:t>
+      </w:r>
       <w:bookmarkStart w:id="0" w:name="_GoBack"/>
       <w:bookmarkEnd w:id="0"/>
     </w:p>
+    <w:p/>
+    <w:p>
+      <w:pPr>
+        <w:rPr>
+          <w:rFonts w:hint="eastAsia"/>
+        </w:rPr>
+      </w:pPr>
+      <w:r>
+        <w:rPr>
+          <w:rFonts w:hint="eastAsia"/>
+        </w:rPr>
+        <w:t>观察我写的代码，可以发现状态模式可扩展性极强，</w:t>
+      </w:r>
+      <w:r>
+        <w:rPr>
+          <w:rFonts w:hint="eastAsia"/>
+        </w:rPr>
+        <w:t>若想新增一个状态</w:t>
+      </w:r>
+      <w:r>
+        <w:rPr>
+          <w:rFonts w:hint="eastAsia"/>
+        </w:rPr>
+        <w:t>，</w:t>
+      </w:r>
+      <w:r>
+        <w:rPr>
+          <w:rFonts w:hint="eastAsia"/>
+        </w:rPr>
+        <w:t>源代码</w:t>
+      </w:r>
+      <w:r>
+        <w:rPr>
+          <w:rFonts w:hint="eastAsia"/>
+        </w:rPr>
+        <w:t>逻辑</w:t>
+      </w:r>
+      <w:r>
+        <w:rPr>
+          <w:rFonts w:hint="eastAsia"/>
+        </w:rPr>
+        <w:t>一点都不需要变动。只需要在新增一个状态类并且在接口和</w:t>
+      </w:r>
+      <w:r>
+        <w:rPr>
+          <w:rFonts w:hint="eastAsia"/>
+        </w:rPr>
+        <w:t>环境</w:t>
+      </w:r>
+      <w:r>
+        <w:rPr>
+          <w:rFonts w:hint="eastAsia"/>
+        </w:rPr>
+        <w:t>中新增</w:t>
+      </w:r>
+      <w:r>
+        <w:rPr>
+          <w:rFonts w:hint="eastAsia"/>
+        </w:rPr>
+        <w:t>对应的方法和属性</w:t>
+      </w:r>
+      <w:r>
+        <w:rPr>
+          <w:rFonts w:hint="eastAsia"/>
+        </w:rPr>
+        <w:t>即可。真正的对修改关闭对扩展开放。</w:t>
+      </w:r>
+    </w:p>
+    <w:p/>
     <w:p>
       <w:pPr>
         <w:rPr>

</xml_diff>